<commit_message>
Added phase 2 code and updated the diagrams in Phase 1/model
</commit_message>
<xml_diff>
--- a/Phase 1/uc.docx
+++ b/Phase 1/uc.docx
@@ -1366,7 +1366,19 @@
               <w:rPr>
                 <w:color w:val="000000" w:themeColor="text1"/>
               </w:rPr>
-              <w:t>A new window is shown, and the workday begins for the employee</w:t>
+              <w:t xml:space="preserve">A new </w:t>
+            </w:r>
+            <w:r>
+              <w:rPr>
+                <w:color w:val="000000" w:themeColor="text1"/>
+              </w:rPr>
+              <w:t xml:space="preserve">main </w:t>
+            </w:r>
+            <w:r>
+              <w:rPr>
+                <w:color w:val="000000" w:themeColor="text1"/>
+              </w:rPr>
+              <w:t>window is shown, and the workday begins for the employee</w:t>
             </w:r>
           </w:p>
         </w:tc>
@@ -2761,7 +2773,13 @@
               <w:rPr>
                 <w:color w:val="000000" w:themeColor="text1"/>
               </w:rPr>
-              <w:t>Boss is notified of the employee’s check out.</w:t>
+              <w:t>Boss is notified of the employee’s check out</w:t>
+            </w:r>
+            <w:r>
+              <w:rPr>
+                <w:color w:val="000000" w:themeColor="text1"/>
+              </w:rPr>
+              <w:t xml:space="preserve"> with a new message “Employee X has logged out”</w:t>
             </w:r>
           </w:p>
         </w:tc>
@@ -2939,7 +2957,6 @@
               <w:rPr>
                 <w:color w:val="000000" w:themeColor="text1"/>
               </w:rPr>
-              <w:lastRenderedPageBreak/>
               <w:t>ID and name</w:t>
             </w:r>
           </w:p>
@@ -3338,7 +3355,13 @@
               <w:rPr>
                 <w:color w:val="000000" w:themeColor="text1"/>
               </w:rPr>
-              <w:t>POST-1: Boss sent a task to the employee.</w:t>
+              <w:t xml:space="preserve">POST-1: </w:t>
+            </w:r>
+            <w:r>
+              <w:rPr>
+                <w:color w:val="000000" w:themeColor="text1"/>
+              </w:rPr>
+              <w:t>Employee is notified about a new task.</w:t>
             </w:r>
           </w:p>
         </w:tc>
@@ -3788,7 +3811,6 @@
               <w:rPr>
                 <w:color w:val="000000" w:themeColor="text1"/>
               </w:rPr>
-              <w:lastRenderedPageBreak/>
               <w:t>ID and name</w:t>
             </w:r>
           </w:p>
@@ -6546,45 +6568,9 @@
     </w:tbl>
     <w:p/>
     <w:p>
-      <w:r>
-        <w:t>Iterations:</w:t>
-      </w:r>
-    </w:p>
-    <w:p>
       <w:pPr>
         <w:pStyle w:val="ListParagraph"/>
-        <w:numPr>
-          <w:ilvl w:val="0"/>
-          <w:numId w:val="39"/>
-        </w:numPr>
-      </w:pPr>
-      <w:r>
-        <w:t>Domain and Repository</w:t>
-      </w:r>
-    </w:p>
-    <w:p>
-      <w:pPr>
-        <w:pStyle w:val="ListParagraph"/>
-        <w:numPr>
-          <w:ilvl w:val="0"/>
-          <w:numId w:val="39"/>
-        </w:numPr>
-      </w:pPr>
-      <w:r>
-        <w:t>Service</w:t>
-      </w:r>
-    </w:p>
-    <w:p>
-      <w:pPr>
-        <w:pStyle w:val="ListParagraph"/>
-        <w:numPr>
-          <w:ilvl w:val="0"/>
-          <w:numId w:val="39"/>
-        </w:numPr>
-      </w:pPr>
-      <w:r>
-        <w:t>Controller</w:t>
-      </w:r>
+      </w:pPr>
     </w:p>
     <w:sectPr>
       <w:pgSz w:w="12240" w:h="15840"/>

</xml_diff>